<commit_message>
Report finished. QA updated
</commit_message>
<xml_diff>
--- a/TQS QA Manual - v2.docx
+++ b/TQS QA Manual - v2.docx
@@ -1958,10 +1958,12 @@
         <w:rPr/>
       </w:pPr>
       <w:r>
-        <w:rPr>
-          <w:rtl w:val="0"/>
-        </w:rPr>
-        <w:t xml:space="preserve">[This report should be written for new members coming to the project and needing to learn what are the QA practices defined. Provide concise, but informative content, allowing other software engineers to understand the practices and quickly access the resources. </w:t>
+        <w:br w:type="page"/>
+      </w:r>
+      <w:r>
+        <w:rPr>
+          <w:rtl w:val="0"/>
+        </w:rPr>
       </w:r>
     </w:p>
     <w:p>
@@ -1973,19 +1975,6 @@
         <w:rPr>
           <w:rtl w:val="0"/>
         </w:rPr>
-        <w:t xml:space="preserve">Tips on the expected content, along the document, are meant to be removed. </w:t>
-      </w:r>
-    </w:p>
-    <w:p>
-      <w:pPr>
-        <w:ind w:firstLine="567"/>
-        <w:rPr/>
-      </w:pPr>
-      <w:r>
-        <w:rPr>
-          <w:rtl w:val="0"/>
-        </w:rPr>
-        <w:t xml:space="preserve">You may use English or Portuguese; do not mix.]</w:t>
       </w:r>
     </w:p>
     <w:p>
@@ -2975,6 +2964,7 @@
           <w:between w:space="0" w:sz="0" w:val="nil"/>
         </w:pBdr>
         <w:ind w:left="0" w:firstLine="720"/>
+        <w:jc w:val="both"/>
         <w:rPr/>
       </w:pPr>
       <w:r>
@@ -2994,6 +2984,7 @@
           <w:between w:space="0" w:sz="0" w:val="nil"/>
         </w:pBdr>
         <w:ind w:left="0" w:firstLine="720"/>
+        <w:jc w:val="both"/>
         <w:rPr/>
       </w:pPr>
       <w:r>
@@ -3001,6 +2992,26 @@
           <w:rtl w:val="0"/>
         </w:rPr>
         <w:t xml:space="preserve">Através do SonarQube, iremos conseguir visualizar em que estado se encontra a qualidade do nosso projeto, procurando sempre melhorá-lo.</w:t>
+      </w:r>
+    </w:p>
+    <w:p>
+      <w:pPr>
+        <w:pBdr>
+          <w:top w:space="0" w:sz="0" w:val="nil"/>
+          <w:left w:space="0" w:sz="0" w:val="nil"/>
+          <w:bottom w:space="0" w:sz="0" w:val="nil"/>
+          <w:right w:space="0" w:sz="0" w:val="nil"/>
+          <w:between w:space="0" w:sz="0" w:val="nil"/>
+        </w:pBdr>
+        <w:ind w:left="0" w:firstLine="720"/>
+        <w:jc w:val="both"/>
+        <w:rPr/>
+      </w:pPr>
+      <w:r>
+        <w:rPr>
+          <w:rtl w:val="0"/>
+        </w:rPr>
+        <w:t xml:space="preserve">Para esse projeto, nós adotamos um threshold de 40% de code coverage.</w:t>
       </w:r>
     </w:p>
     <w:p>
@@ -3489,6 +3500,25 @@
     </w:p>
     <w:p>
       <w:pPr>
+        <w:ind w:left="0" w:firstLine="0"/>
+        <w:jc w:val="both"/>
+        <w:rPr/>
+      </w:pPr>
+      <w:r>
+        <w:rPr>
+          <w:rtl w:val="0"/>
+        </w:rPr>
+        <w:tab/>
+        <w:t xml:space="preserve">O deploy pode ser consultado em: tqs-final-project-barbershop.herokuapp.com/greeting</w:t>
+      </w:r>
+      <w:r>
+        <w:rPr>
+          <w:rtl w:val="0"/>
+        </w:rPr>
+      </w:r>
+    </w:p>
+    <w:p>
+      <w:pPr>
         <w:pStyle w:val="Heading1"/>
         <w:numPr>
           <w:ilvl w:val="0"/>
@@ -3590,55 +3620,10 @@
         </w:rPr>
         <w:t xml:space="preserve">Para testar os controllers, repositórios e a REST API, usamos teste unitários, com auxílio das ferramentas Junit e Mockito. Para o code coverage usamos JaCoCo e SonarCloud. Além disso, usaremos Selenium Webdrive para os testes da interface do usuário. </w:t>
       </w:r>
-    </w:p>
-    <w:p>
-      <w:pPr>
-        <w:ind w:firstLine="567"/>
-        <w:rPr>
-          <w:u w:val="single"/>
-        </w:rPr>
-      </w:pPr>
-      <w:r>
-        <w:rPr>
-          <w:rtl w:val="0"/>
-        </w:rPr>
-      </w:r>
-    </w:p>
-    <w:p>
-      <w:pPr>
-        <w:ind w:firstLine="567"/>
-        <w:rPr/>
-      </w:pPr>
-      <w:r>
-        <w:rPr>
-          <w:rtl w:val="0"/>
-        </w:rPr>
-        <w:t xml:space="preserve">[what was the overall test development strategy? E.g.: did you do TDD? Did you choose to use Cucumber and BDD? Did you mix different testing tools, like REST-Assured and Cucumber?...]</w:t>
-      </w:r>
-    </w:p>
-    <w:p>
-      <w:pPr>
-        <w:ind w:firstLine="567"/>
-        <w:rPr>
-          <w:b w:val="1"/>
-        </w:rPr>
-      </w:pPr>
-      <w:r>
-        <w:rPr>
-          <w:rtl w:val="0"/>
-        </w:rPr>
-      </w:r>
-    </w:p>
-    <w:p>
-      <w:pPr>
-        <w:ind w:firstLine="567"/>
-        <w:rPr/>
-      </w:pPr>
-      <w:r>
-        <w:rPr>
-          <w:rtl w:val="0"/>
-        </w:rPr>
-        <w:t xml:space="preserve">[it is not to write here the contents of the tests, but to explain the policies/practices adopted and generate evidence that the test results are being considered in the IC process.]</w:t>
+      <w:r>
+        <w:rPr>
+          <w:rtl w:val="0"/>
+        </w:rPr>
       </w:r>
     </w:p>
     <w:p>
@@ -6391,7 +6376,7 @@
 
 <file path=customXML/item1.xml><?xml version="1.0" encoding="utf-8"?>
 <go:gDocsCustomXmlDataStorage xmlns:go="http://customooxmlschemas.google.com/" xmlns:r="http://schemas.openxmlformats.org/officeDocument/2006/relationships">
-  <go:docsCustomData xmlns:go="http://customooxmlschemas.google.com/" roundtripDataSignature="AMtx7mjFCz72DUbsxNOYVpWvJrFsGF+ttg==">AMUW2mU4srrw3OrovM/w+X3UL9Ec+Wqum01iNhY5cUsUDnfyT/wU7lWryWUJYjHKqmVTXTz38kWB6EN2hF+fvi+VF1/1Iwn16pESIm53xPVrtid/p06FF70O17jt7qSfgcOn7FVKbKFeCpibiMfio7qKsn2pshtob+M9Tdmc1mVrQ3GB25SJEKrUZNd5HhhlE6hdjoROr1eVt0dv/Ftf/s8CDWZRJ1w04ey5LNlgYmq4RL7X+RG0ekxZMT42TEuXCoNAUN7a4TslKJksxL1CMtkqjW9TGcO6JZXdSLcIMLuo73JUiZwfxh1LddK2SAGjBadOglCbLNCfRg7YEMHHoANpHlgrdn7Bv/zQjsO68YeBF/JSORfWcuE=</go:docsCustomData>
+  <go:docsCustomData xmlns:go="http://customooxmlschemas.google.com/" roundtripDataSignature="AMtx7mjFCz72DUbsxNOYVpWvJrFsGF+ttg==">AMUW2mVFcv/+l2+gzn2w9FbxGdAK+ram8SC+IOOz1Hb88IKzF1P1BRTKcLLCCYEpSu9Wgw3LKNaihtAyPrTP/mOPPmBDhD21rxrccBBjSnSC/XDbt7jpUo18nA/nSC6AatYhAZCRfBkqEsnEej/aHpMxjBYz9ubjcSpkEtWmaVhFN53zvmMBdzkwtvPX0KMaW0A1ayjllp3+Dj5IiYDhjzTHe5V2yu1g1tlncxB4ZmHx48jXmZ3kGiw6xXKkoJF5vP4aRYT1Aat7spbv8GQfCWQr3aa7BN2Kyoq1I/x1sLmm34LzFU56SwQK98KwqPqQZuqQ23+jk7HElersVQzfWb7ehreF48CDuMa8EADf+Q8d7SJ1lGrldYQ=</go:docsCustomData>
 </go:gDocsCustomXmlDataStorage>
 </file>
 

</xml_diff>